<commit_message>
Feat: add some logging
</commit_message>
<xml_diff>
--- a/Design Concepts and Design Principles Report/Good Design Report.docx
+++ b/Design Concepts and Design Principles Report/Good Design Report.docx
@@ -186,7 +186,31 @@
           <w:lang w:eastAsia="en-ID"/>
           <w14:ligatures w14:val="none"/>
         </w:rPr>
-        <w:t>DTO classes (OrderDTO) facilitate interaction with the database, clearly separating database logic from the Order object logic.</w:t>
+        <w:t>DTO classes (</w:t>
+      </w:r>
+      <w:proofErr w:type="spellStart"/>
+      <w:r>
+        <w:rPr>
+          <w:rFonts w:ascii="Carlito" w:eastAsia="Times New Roman" w:hAnsi="Carlito" w:cs="Times New Roman"/>
+          <w:kern w:val="0"/>
+          <w:sz w:val="24"/>
+          <w:szCs w:val="24"/>
+          <w:lang w:eastAsia="en-ID"/>
+          <w14:ligatures w14:val="none"/>
+        </w:rPr>
+        <w:t>OrderDTO</w:t>
+      </w:r>
+      <w:proofErr w:type="spellEnd"/>
+      <w:r>
+        <w:rPr>
+          <w:rFonts w:ascii="Carlito" w:eastAsia="Times New Roman" w:hAnsi="Carlito" w:cs="Times New Roman"/>
+          <w:kern w:val="0"/>
+          <w:sz w:val="24"/>
+          <w:szCs w:val="24"/>
+          <w:lang w:eastAsia="en-ID"/>
+          <w14:ligatures w14:val="none"/>
+        </w:rPr>
+        <w:t>) facilitate interaction with the database, clearly separating database logic from the Order object logic.</w:t>
       </w:r>
     </w:p>
     <w:p>
@@ -411,22 +435,7 @@
               </w:rPr>
             </w:pPr>
             <w:r>
-              <w:t>T</w:t>
-            </w:r>
-            <w:r>
-              <w:t>he Controller performs</w:t>
-            </w:r>
-            <w:r>
-              <w:t xml:space="preserve"> </w:t>
-            </w:r>
-            <w:r>
-              <w:t>multiple tasks</w:t>
-            </w:r>
-            <w:r>
-              <w:t xml:space="preserve"> </w:t>
-            </w:r>
-            <w:r>
-              <w:t>simultaneously.</w:t>
+              <w:t>The Controller performs multiple tasks simultaneously.</w:t>
             </w:r>
           </w:p>
         </w:tc>
@@ -451,7 +460,35 @@
               <w:rPr>
                 <w:w w:val="90"/>
               </w:rPr>
-              <w:t xml:space="preserve">Divide into many smaller controllers such as: validateController, typeCheckController, </w:t>
+              <w:t xml:space="preserve">Divide into many smaller controllers such as: </w:t>
+            </w:r>
+            <w:proofErr w:type="spellStart"/>
+            <w:r>
+              <w:rPr>
+                <w:w w:val="90"/>
+              </w:rPr>
+              <w:t>validateController</w:t>
+            </w:r>
+            <w:proofErr w:type="spellEnd"/>
+            <w:r>
+              <w:rPr>
+                <w:w w:val="90"/>
+              </w:rPr>
+              <w:t xml:space="preserve">, </w:t>
+            </w:r>
+            <w:proofErr w:type="spellStart"/>
+            <w:r>
+              <w:rPr>
+                <w:w w:val="90"/>
+              </w:rPr>
+              <w:t>typeCheckController</w:t>
+            </w:r>
+            <w:proofErr w:type="spellEnd"/>
+            <w:r>
+              <w:rPr>
+                <w:w w:val="90"/>
+              </w:rPr>
+              <w:t xml:space="preserve">, </w:t>
             </w:r>
             <w:r>
               <w:rPr>
@@ -671,8 +708,34 @@
               <w:pStyle w:val="TableParagraph"/>
               <w:ind w:left="7"/>
             </w:pPr>
-            <w:r>
-              <w:t>getAllMedia(), getMediaById(), updateMediaFieldById()</w:t>
+            <w:proofErr w:type="spellStart"/>
+            <w:proofErr w:type="gramStart"/>
+            <w:r>
+              <w:t>getAllMedia</w:t>
+            </w:r>
+            <w:proofErr w:type="spellEnd"/>
+            <w:r>
+              <w:t>(</w:t>
+            </w:r>
+            <w:proofErr w:type="gramEnd"/>
+            <w:r>
+              <w:t xml:space="preserve">), </w:t>
+            </w:r>
+            <w:proofErr w:type="spellStart"/>
+            <w:r>
+              <w:t>getMediaById</w:t>
+            </w:r>
+            <w:proofErr w:type="spellEnd"/>
+            <w:r>
+              <w:t xml:space="preserve">(), </w:t>
+            </w:r>
+            <w:proofErr w:type="spellStart"/>
+            <w:r>
+              <w:t>updateMediaFieldById</w:t>
+            </w:r>
+            <w:proofErr w:type="spellEnd"/>
+            <w:r>
+              <w:t>()</w:t>
             </w:r>
           </w:p>
         </w:tc>
@@ -812,6 +875,7 @@
           <w:sz w:val="24"/>
         </w:rPr>
       </w:pPr>
+      <w:proofErr w:type="spellStart"/>
       <w:r>
         <w:rPr>
           <w:b/>
@@ -820,6 +884,7 @@
         <w:lastRenderedPageBreak/>
         <w:t>Liskov</w:t>
       </w:r>
+      <w:proofErr w:type="spellEnd"/>
       <w:r>
         <w:rPr>
           <w:b/>
@@ -1021,7 +1086,20 @@
               <w:ind w:right="74"/>
             </w:pPr>
             <w:r>
-              <w:t>The subclasses DVD, CD, and Book inherit from the Media class and override the getAllMedia() method, but they do not return the correct objects.</w:t>
+              <w:t xml:space="preserve">The subclasses DVD, CD, and Book inherit from the Media class and override the </w:t>
+            </w:r>
+            <w:proofErr w:type="spellStart"/>
+            <w:proofErr w:type="gramStart"/>
+            <w:r>
+              <w:t>getAllMedia</w:t>
+            </w:r>
+            <w:proofErr w:type="spellEnd"/>
+            <w:r>
+              <w:t>(</w:t>
+            </w:r>
+            <w:proofErr w:type="gramEnd"/>
+            <w:r>
+              <w:t>) method, but they do not return the correct objects.</w:t>
             </w:r>
           </w:p>
         </w:tc>
@@ -1299,7 +1377,20 @@
               <w:rPr>
                 <w:sz w:val="19"/>
               </w:rPr>
-              <w:t>In the future, if we expand the system to have more payment methods</w:t>
+              <w:t>In the future, if we expand the system to have more</w:t>
+            </w:r>
+            <w:r>
+              <w:rPr>
+                <w:sz w:val="19"/>
+                <w:lang w:val="vi-VN"/>
+              </w:rPr>
+              <w:t xml:space="preserve"> </w:t>
+            </w:r>
+            <w:r>
+              <w:rPr>
+                <w:sz w:val="19"/>
+              </w:rPr>
+              <w:t>payment methods</w:t>
             </w:r>
           </w:p>
           <w:p>
@@ -1349,6 +1440,7 @@
           <w:sz w:val="24"/>
         </w:rPr>
       </w:pPr>
+      <w:bookmarkStart w:id="0" w:name="_Hlk169617152"/>
       <w:r>
         <w:rPr>
           <w:b/>
@@ -1444,6 +1536,7 @@
         <w:t>Book, CD, and DVD classes inherit and depend on the media class, instead of allowing the modules to depend directly on each other.</w:t>
       </w:r>
     </w:p>
+    <w:bookmarkEnd w:id="0"/>
     <w:p>
       <w:pPr>
         <w:jc w:val="center"/>

</xml_diff>